<commit_message>
-GettingData: taxize(loop)+ occurrence(1species) -CleaningData: untill nearest cell -IssueMeaningExtraction: script to get the meaning of the issues in gbif and saving it to an excell file -one_cell_per_grid + raster_crop: from Scott, partly used in the CleaningData - Word-file: updated
</commit_message>
<xml_diff>
--- a/Word-files/Cleaning the data - sj,sh.docx
+++ b/Word-files/Cleaning the data - sj,sh.docx
@@ -471,6 +471,7 @@
       <w:commentRangeStart w:id="5"/>
       <w:r>
         <w:rPr>
+          <w:highlight w:val="yellow"/>
           <w:lang w:val="en-GB"/>
         </w:rPr>
         <w:t>10 km</w:t>
@@ -479,6 +480,7 @@
       <w:r>
         <w:rPr>
           <w:rStyle w:val="Verwijzingopmerking"/>
+          <w:highlight w:val="yellow"/>
         </w:rPr>
         <w:commentReference w:id="3"/>
       </w:r>
@@ -603,11 +605,45 @@
           <w:lang w:val="en-GB"/>
         </w:rPr>
       </w:pPr>
-      <w:r>
-        <w:rPr>
-          <w:lang w:val="en-GB"/>
-        </w:rPr>
-        <w:t>Occurrences located in sea/lakes need to be accounted for</w:t>
+      <w:commentRangeStart w:id="6"/>
+      <w:r>
+        <w:rPr>
+          <w:lang w:val="en-GB"/>
+        </w:rPr>
+        <w:t>Occurrences</w:t>
+      </w:r>
+      <w:commentRangeEnd w:id="6"/>
+      <w:r>
+        <w:rPr>
+          <w:rStyle w:val="Verwijzingopmerking"/>
+        </w:rPr>
+        <w:commentReference w:id="6"/>
+      </w:r>
+      <w:r>
+        <w:rPr>
+          <w:lang w:val="en-GB"/>
+        </w:rPr>
+        <w:t xml:space="preserve"> based on fossil material, germplasm and literature are removed (</w:t>
+      </w:r>
+      <w:commentRangeStart w:id="7"/>
+      <w:r>
+        <w:rPr>
+          <w:lang w:val="en-GB"/>
+        </w:rPr>
+        <w:t>these ones are the occurrences located at the centre of gravity of each country if I understand correctly?</w:t>
+      </w:r>
+      <w:commentRangeEnd w:id="7"/>
+      <w:r>
+        <w:rPr>
+          <w:rStyle w:val="Verwijzingopmerking"/>
+        </w:rPr>
+        <w:commentReference w:id="7"/>
+      </w:r>
+      <w:r>
+        <w:rPr>
+          <w:lang w:val="en-GB"/>
+        </w:rPr>
+        <w:t>)</w:t>
       </w:r>
     </w:p>
     <w:p>
@@ -622,59 +658,48 @@
           <w:lang w:val="en-GB"/>
         </w:rPr>
       </w:pPr>
-      <w:commentRangeStart w:id="6"/>
+      <w:r>
+        <w:rPr>
+          <w:lang w:val="en-GB"/>
+        </w:rPr>
+        <w:t xml:space="preserve">I have found the </w:t>
+      </w:r>
       <w:proofErr w:type="spellStart"/>
       <w:r>
         <w:rPr>
+          <w:lang w:val="en-GB"/>
+        </w:rPr>
+        <w:t>CleanCoordinates</w:t>
+      </w:r>
+      <w:proofErr w:type="spellEnd"/>
+      <w:r>
+        <w:rPr>
+          <w:lang w:val="en-GB"/>
+        </w:rPr>
+        <w:t xml:space="preserve"> function for this one. It cleans the data automatically and retains the coordinates which are spatially valid. Don’t know if this function really is the relevant one to solve for this criteria.</w:t>
+      </w:r>
+    </w:p>
+    <w:p>
+      <w:pPr>
+        <w:pStyle w:val="Lijstalinea"/>
+        <w:numPr>
+          <w:ilvl w:val="0"/>
+          <w:numId w:val="2"/>
+        </w:numPr>
+        <w:jc w:val="both"/>
+        <w:rPr>
+          <w:lang w:val="en-GB"/>
+        </w:rPr>
+      </w:pPr>
+      <w:r>
+        <w:rPr>
           <w:highlight w:val="yellow"/>
           <w:lang w:val="en-GB"/>
         </w:rPr>
-        <w:t>biogeo</w:t>
-      </w:r>
-      <w:proofErr w:type="spellEnd"/>
-      <w:r>
-        <w:rPr>
-          <w:highlight w:val="yellow"/>
-          <w:lang w:val="en-GB"/>
-        </w:rPr>
-        <w:t xml:space="preserve">: function </w:t>
-      </w:r>
-      <w:proofErr w:type="spellStart"/>
-      <w:r>
-        <w:rPr>
-          <w:highlight w:val="yellow"/>
-          <w:lang w:val="en-GB"/>
-        </w:rPr>
-        <w:t>nearestcell</w:t>
-      </w:r>
-      <w:proofErr w:type="spellEnd"/>
-      <w:r>
-        <w:rPr>
-          <w:lang w:val="en-GB"/>
-        </w:rPr>
-        <w:t xml:space="preserve"> (need input of specific </w:t>
-      </w:r>
-      <w:proofErr w:type="spellStart"/>
-      <w:r>
-        <w:rPr>
-          <w:lang w:val="en-GB"/>
-        </w:rPr>
-        <w:t>dataframe</w:t>
-      </w:r>
-      <w:proofErr w:type="spellEnd"/>
-      <w:r>
-        <w:rPr>
-          <w:lang w:val="en-GB"/>
-        </w:rPr>
-        <w:t xml:space="preserve"> and new raster)</w:t>
-      </w:r>
-      <w:commentRangeEnd w:id="6"/>
-      <w:r>
-        <w:rPr>
-          <w:rStyle w:val="Verwijzingopmerking"/>
-        </w:rPr>
-        <w:commentReference w:id="6"/>
-      </w:r>
+        <w:t>Maybe also through the “issue column”?</w:t>
+      </w:r>
+      <w:bookmarkStart w:id="8" w:name="_GoBack"/>
+      <w:bookmarkEnd w:id="8"/>
     </w:p>
     <w:p>
       <w:pPr>
@@ -688,45 +713,11 @@
           <w:lang w:val="en-GB"/>
         </w:rPr>
       </w:pPr>
-      <w:commentRangeStart w:id="7"/>
-      <w:r>
-        <w:rPr>
-          <w:lang w:val="en-GB"/>
-        </w:rPr>
-        <w:t>Occurrences</w:t>
-      </w:r>
-      <w:commentRangeEnd w:id="7"/>
-      <w:r>
-        <w:rPr>
-          <w:rStyle w:val="Verwijzingopmerking"/>
-        </w:rPr>
-        <w:commentReference w:id="7"/>
-      </w:r>
-      <w:r>
-        <w:rPr>
-          <w:lang w:val="en-GB"/>
-        </w:rPr>
-        <w:t xml:space="preserve"> based on fossil material, germplasm and literature are removed (</w:t>
-      </w:r>
-      <w:commentRangeStart w:id="8"/>
-      <w:r>
-        <w:rPr>
-          <w:lang w:val="en-GB"/>
-        </w:rPr>
-        <w:t>these ones are the occurrences located at the centre of gravity of each country if I understand correctly?</w:t>
-      </w:r>
-      <w:commentRangeEnd w:id="8"/>
-      <w:r>
-        <w:rPr>
-          <w:rStyle w:val="Verwijzingopmerking"/>
-        </w:rPr>
-        <w:commentReference w:id="8"/>
-      </w:r>
-      <w:r>
-        <w:rPr>
-          <w:lang w:val="en-GB"/>
-        </w:rPr>
-        <w:t>)</w:t>
+      <w:r>
+        <w:rPr>
+          <w:lang w:val="en-GB"/>
+        </w:rPr>
+        <w:t>Occurrences located in sea/lakes need to be accounted for</w:t>
       </w:r>
     </w:p>
     <w:p>
@@ -741,25 +732,58 @@
           <w:lang w:val="en-GB"/>
         </w:rPr>
       </w:pPr>
-      <w:r>
-        <w:rPr>
-          <w:lang w:val="en-GB"/>
-        </w:rPr>
-        <w:t xml:space="preserve">I have found the </w:t>
-      </w:r>
+      <w:commentRangeStart w:id="9"/>
       <w:proofErr w:type="spellStart"/>
       <w:r>
         <w:rPr>
-          <w:lang w:val="en-GB"/>
-        </w:rPr>
-        <w:t>CleanCoordinates</w:t>
+          <w:highlight w:val="yellow"/>
+          <w:lang w:val="en-GB"/>
+        </w:rPr>
+        <w:t>biogeo</w:t>
       </w:r>
       <w:proofErr w:type="spellEnd"/>
       <w:r>
         <w:rPr>
-          <w:lang w:val="en-GB"/>
-        </w:rPr>
-        <w:t xml:space="preserve"> function for this one. It cleans the data automatically and retains the coordinates which are spatially valid. Don’t know if this function really is the relevant one to solve for this criteria.</w:t>
+          <w:highlight w:val="yellow"/>
+          <w:lang w:val="en-GB"/>
+        </w:rPr>
+        <w:t xml:space="preserve">: function </w:t>
+      </w:r>
+      <w:proofErr w:type="spellStart"/>
+      <w:r>
+        <w:rPr>
+          <w:highlight w:val="yellow"/>
+          <w:lang w:val="en-GB"/>
+        </w:rPr>
+        <w:t>nearestcell</w:t>
+      </w:r>
+      <w:proofErr w:type="spellEnd"/>
+      <w:r>
+        <w:rPr>
+          <w:lang w:val="en-GB"/>
+        </w:rPr>
+        <w:t xml:space="preserve"> (need input of specific </w:t>
+      </w:r>
+      <w:proofErr w:type="spellStart"/>
+      <w:r>
+        <w:rPr>
+          <w:lang w:val="en-GB"/>
+        </w:rPr>
+        <w:t>dataframe</w:t>
+      </w:r>
+      <w:proofErr w:type="spellEnd"/>
+      <w:r>
+        <w:rPr>
+          <w:lang w:val="en-GB"/>
+        </w:rPr>
+        <w:t xml:space="preserve"> and new raster)</w:t>
+      </w:r>
+      <w:commentRangeEnd w:id="9"/>
+      <w:r>
+        <w:rPr>
+          <w:rStyle w:val="Verwijzingopmerking"/>
+        </w:rPr>
+        <w:commentReference w:id="9"/>
       </w:r>
     </w:p>
     <w:p>
@@ -776,10 +800,9 @@
       </w:pPr>
       <w:r>
         <w:rPr>
-          <w:highlight w:val="yellow"/>
-          <w:lang w:val="en-GB"/>
-        </w:rPr>
-        <w:t>Maybe also through the “issue column”?</w:t>
+          <w:lang w:val="en-GB"/>
+        </w:rPr>
+        <w:t>after this we have to do remove again duplicates, because it moves again (paper)</w:t>
       </w:r>
     </w:p>
     <w:p>
@@ -794,7 +817,7 @@
           <w:lang w:val="en-GB"/>
         </w:rPr>
       </w:pPr>
-      <w:commentRangeStart w:id="9"/>
+      <w:commentRangeStart w:id="10"/>
       <w:r>
         <w:rPr>
           <w:lang w:val="en-GB"/>
@@ -814,12 +837,12 @@
         </w:rPr>
         <w:t xml:space="preserve"> to only occurrences within Europe</w:t>
       </w:r>
-      <w:commentRangeEnd w:id="9"/>
+      <w:commentRangeEnd w:id="10"/>
       <w:r>
         <w:rPr>
           <w:rStyle w:val="Verwijzingopmerking"/>
         </w:rPr>
-        <w:commentReference w:id="9"/>
+        <w:commentReference w:id="10"/>
       </w:r>
     </w:p>
     <w:p>
@@ -834,48 +857,28 @@
           <w:lang w:val="en-GB"/>
         </w:rPr>
       </w:pPr>
-      <w:commentRangeStart w:id="10"/>
       <w:commentRangeStart w:id="11"/>
       <w:r>
         <w:rPr>
           <w:lang w:val="en-GB"/>
         </w:rPr>
-        <w:t xml:space="preserve">At species will only be included for analyses when at least </w:t>
+        <w:t xml:space="preserve">Missing environment </w:t>
       </w:r>
       <w:commentRangeStart w:id="12"/>
       <w:r>
         <w:rPr>
           <w:lang w:val="en-GB"/>
         </w:rPr>
-        <w:t>30</w:t>
+        <w:t>checks</w:t>
+      </w:r>
+      <w:commentRangeEnd w:id="11"/>
+      <w:r>
+        <w:rPr>
+          <w:rStyle w:val="Verwijzingopmerking"/>
+        </w:rPr>
+        <w:commentReference w:id="11"/>
       </w:r>
       <w:commentRangeEnd w:id="12"/>
-      <w:r>
-        <w:rPr>
-          <w:rStyle w:val="Verwijzingopmerking"/>
-        </w:rPr>
-        <w:commentReference w:id="12"/>
-      </w:r>
-      <w:r>
-        <w:rPr>
-          <w:lang w:val="en-GB"/>
-        </w:rPr>
-        <w:t xml:space="preserve"> records are available for that species (with if-else relationship)</w:t>
-      </w:r>
-      <w:commentRangeEnd w:id="10"/>
-      <w:r>
-        <w:rPr>
-          <w:rStyle w:val="Verwijzingopmerking"/>
-        </w:rPr>
-        <w:commentReference w:id="10"/>
-      </w:r>
-      <w:commentRangeEnd w:id="11"/>
-      <w:r>
-        <w:rPr>
-          <w:rStyle w:val="Verwijzingopmerking"/>
-        </w:rPr>
-        <w:commentReference w:id="11"/>
-      </w:r>
     </w:p>
     <w:p>
       <w:pPr>
@@ -889,28 +892,37 @@
           <w:lang w:val="en-GB"/>
         </w:rPr>
       </w:pPr>
-      <w:commentRangeStart w:id="13"/>
-      <w:r>
-        <w:rPr>
-          <w:lang w:val="en-GB"/>
-        </w:rPr>
-        <w:t xml:space="preserve">Missing environment </w:t>
-      </w:r>
-      <w:commentRangeStart w:id="14"/>
-      <w:r>
-        <w:rPr>
-          <w:lang w:val="en-GB"/>
-        </w:rPr>
-        <w:t>checks</w:t>
-      </w:r>
-      <w:commentRangeEnd w:id="13"/>
       <w:r>
         <w:rPr>
           <w:rStyle w:val="Verwijzingopmerking"/>
         </w:rPr>
-        <w:commentReference w:id="13"/>
-      </w:r>
-      <w:commentRangeEnd w:id="14"/>
+        <w:commentReference w:id="12"/>
+      </w:r>
+      <w:r>
+        <w:rPr>
+          <w:lang w:val="en-GB"/>
+        </w:rPr>
+        <w:t>Environmental outlier</w:t>
+      </w:r>
+    </w:p>
+    <w:p>
+      <w:pPr>
+        <w:pStyle w:val="Lijstalinea"/>
+        <w:numPr>
+          <w:ilvl w:val="0"/>
+          <w:numId w:val="2"/>
+        </w:numPr>
+        <w:jc w:val="both"/>
+        <w:rPr>
+          <w:lang w:val="en-GB"/>
+        </w:rPr>
+      </w:pPr>
+      <w:r>
+        <w:rPr>
+          <w:lang w:val="en-GB"/>
+        </w:rPr>
+        <w:t>Steps 8 and 9 don’t matter to much, because the model will still run with a high cut-off of 10</w:t>
+      </w:r>
     </w:p>
     <w:p>
       <w:pPr>
@@ -926,15 +938,9 @@
       </w:pPr>
       <w:r>
         <w:rPr>
-          <w:rStyle w:val="Verwijzingopmerking"/>
-        </w:rPr>
-        <w:commentReference w:id="14"/>
-      </w:r>
-      <w:r>
-        <w:rPr>
-          <w:lang w:val="en-GB"/>
-        </w:rPr>
-        <w:t>Environmental outlier</w:t>
+          <w:lang w:val="en-GB"/>
+        </w:rPr>
+        <w:t>Geographical outlier</w:t>
       </w:r>
     </w:p>
     <w:p>
@@ -949,11 +955,34 @@
           <w:lang w:val="en-GB"/>
         </w:rPr>
       </w:pPr>
-      <w:r>
-        <w:rPr>
-          <w:lang w:val="en-GB"/>
-        </w:rPr>
-        <w:t>I don’t know if there is a function really testing for steps 9 and 10…</w:t>
+      <w:proofErr w:type="spellStart"/>
+      <w:r>
+        <w:rPr>
+          <w:lang w:val="en-GB"/>
+        </w:rPr>
+        <w:t>CoordinateCleaner</w:t>
+      </w:r>
+      <w:proofErr w:type="spellEnd"/>
+      <w:r>
+        <w:rPr>
+          <w:lang w:val="en-GB"/>
+        </w:rPr>
+        <w:t xml:space="preserve"> has a function </w:t>
+      </w:r>
+      <w:proofErr w:type="spellStart"/>
+      <w:r>
+        <w:rPr>
+          <w:highlight w:val="yellow"/>
+          <w:lang w:val="en-GB"/>
+        </w:rPr>
+        <w:t>cc_outl</w:t>
+      </w:r>
+      <w:proofErr w:type="spellEnd"/>
+      <w:r>
+        <w:rPr>
+          <w:lang w:val="en-GB"/>
+        </w:rPr>
+        <w:t xml:space="preserve"> which flags geographical outliers.</w:t>
       </w:r>
     </w:p>
     <w:p>
@@ -972,7 +1001,25 @@
         <w:rPr>
           <w:lang w:val="en-GB"/>
         </w:rPr>
-        <w:t>Geographical outlier</w:t>
+        <w:t>Potential botanical garden checks</w:t>
+      </w:r>
+      <w:r>
+        <w:rPr>
+          <w:lang w:val="en-GB"/>
+        </w:rPr>
+        <w:t xml:space="preserve"> + hyper-</w:t>
+      </w:r>
+      <w:r>
+        <w:rPr>
+          <w:lang w:val="en-GB"/>
+        </w:rPr>
+        <w:t>anthropogenic</w:t>
+      </w:r>
+      <w:r>
+        <w:rPr>
+          <w:lang w:val="en-GB"/>
+        </w:rPr>
+        <w:t xml:space="preserve"> environment</w:t>
       </w:r>
     </w:p>
     <w:p>
@@ -987,9 +1034,137 @@
           <w:lang w:val="en-GB"/>
         </w:rPr>
       </w:pPr>
+      <w:r>
+        <w:rPr>
+          <w:lang w:val="en-GB"/>
+        </w:rPr>
+        <w:t>Maybe this can be done by checking an issue column for words like garden or something in that way and then again using a logical expression on that column</w:t>
+      </w:r>
+    </w:p>
+    <w:p>
+      <w:pPr>
+        <w:pStyle w:val="Lijstalinea"/>
+        <w:numPr>
+          <w:ilvl w:val="0"/>
+          <w:numId w:val="2"/>
+        </w:numPr>
+        <w:jc w:val="both"/>
+        <w:rPr>
+          <w:lang w:val="en-GB"/>
+        </w:rPr>
+      </w:pPr>
+      <w:r>
+        <w:rPr>
+          <w:lang w:val="en-GB"/>
+        </w:rPr>
+        <w:t xml:space="preserve">Coordinate cleaner also has a function for this one: </w:t>
+      </w:r>
       <w:proofErr w:type="spellStart"/>
       <w:r>
         <w:rPr>
+          <w:highlight w:val="yellow"/>
+          <w:lang w:val="en-GB"/>
+        </w:rPr>
+        <w:t>cc_inst</w:t>
+      </w:r>
+      <w:proofErr w:type="spellEnd"/>
+      <w:r>
+        <w:rPr>
+          <w:highlight w:val="yellow"/>
+          <w:lang w:val="en-GB"/>
+        </w:rPr>
+        <w:t xml:space="preserve"> (botanical gardens)</w:t>
+      </w:r>
+      <w:r>
+        <w:rPr>
+          <w:lang w:val="en-GB"/>
+        </w:rPr>
+        <w:t>. It f</w:t>
+      </w:r>
+      <w:r>
+        <w:rPr>
+          <w:lang w:val="en-GB"/>
+        </w:rPr>
+        <w:t>lag</w:t>
+      </w:r>
+      <w:r>
+        <w:rPr>
+          <w:lang w:val="en-GB"/>
+        </w:rPr>
+        <w:t>s</w:t>
+      </w:r>
+      <w:r>
+        <w:rPr>
+          <w:lang w:val="en-GB"/>
+        </w:rPr>
+        <w:t xml:space="preserve"> records assigned to the location of zoos, botanical gardens, herbaria, universities and museums, based on a global database of </w:t>
+      </w:r>
+      <w:r>
+        <w:rPr>
+          <w:lang w:val="en-GB"/>
+        </w:rPr>
+        <w:t xml:space="preserve"> approximately </w:t>
+      </w:r>
+      <w:r>
+        <w:rPr>
+          <w:lang w:val="en-GB"/>
+        </w:rPr>
+        <w:t xml:space="preserve">10,000 such biodiversity </w:t>
+      </w:r>
+      <w:r>
+        <w:rPr>
+          <w:lang w:val="en-GB"/>
+        </w:rPr>
+        <w:lastRenderedPageBreak/>
+        <w:t>institutions. Coordinates from these locations can be related to data-entry errors, false automated geo-reference or individuals in captivity/horticulture.</w:t>
+      </w:r>
+    </w:p>
+    <w:p>
+      <w:pPr>
+        <w:pStyle w:val="Lijstalinea"/>
+        <w:numPr>
+          <w:ilvl w:val="0"/>
+          <w:numId w:val="2"/>
+        </w:numPr>
+        <w:jc w:val="both"/>
+        <w:rPr>
+          <w:lang w:val="en-GB"/>
+        </w:rPr>
+      </w:pPr>
+      <w:r>
+        <w:rPr>
+          <w:lang w:val="en-GB"/>
+        </w:rPr>
+        <w:t xml:space="preserve">I think this can be incorporated in the botanical garden check by expanding search terms to for </w:t>
+      </w:r>
+      <w:r>
+        <w:rPr>
+          <w:lang w:val="en-GB"/>
+        </w:rPr>
+        <w:t>example “city”</w:t>
+      </w:r>
+      <w:r>
+        <w:rPr>
+          <w:lang w:val="en-GB"/>
+        </w:rPr>
+        <w:t xml:space="preserve"> (but first see if it is possible with Boolean operator)</w:t>
+      </w:r>
+    </w:p>
+    <w:p>
+      <w:pPr>
+        <w:pStyle w:val="Lijstalinea"/>
+        <w:numPr>
+          <w:ilvl w:val="0"/>
+          <w:numId w:val="2"/>
+        </w:numPr>
+        <w:jc w:val="both"/>
+        <w:rPr>
+          <w:lang w:val="en-GB"/>
+        </w:rPr>
+      </w:pPr>
+      <w:proofErr w:type="spellStart"/>
+      <w:r>
+        <w:rPr>
           <w:lang w:val="en-GB"/>
         </w:rPr>
         <w:t>CoordinateCleaner</w:t>
@@ -1007,14 +1182,21 @@
           <w:highlight w:val="yellow"/>
           <w:lang w:val="en-GB"/>
         </w:rPr>
-        <w:t>cc_outl</w:t>
+        <w:t>cc_urb</w:t>
       </w:r>
       <w:proofErr w:type="spellEnd"/>
       <w:r>
         <w:rPr>
-          <w:lang w:val="en-GB"/>
-        </w:rPr>
-        <w:t xml:space="preserve"> which flags geographical outliers.</w:t>
+          <w:highlight w:val="yellow"/>
+          <w:lang w:val="en-GB"/>
+        </w:rPr>
+        <w:t xml:space="preserve"> (hyper-anthropogenic environment)</w:t>
+      </w:r>
+      <w:r>
+        <w:rPr>
+          <w:lang w:val="en-GB"/>
+        </w:rPr>
+        <w:t>, which flags records inside urban areas. The question remains what is considered as an urban area for this function?</w:t>
       </w:r>
     </w:p>
     <w:p>
@@ -1033,25 +1215,7 @@
         <w:rPr>
           <w:lang w:val="en-GB"/>
         </w:rPr>
-        <w:t>Potential botanical garden checks</w:t>
-      </w:r>
-      <w:r>
-        <w:rPr>
-          <w:lang w:val="en-GB"/>
-        </w:rPr>
-        <w:t xml:space="preserve"> + hyper-</w:t>
-      </w:r>
-      <w:r>
-        <w:rPr>
-          <w:lang w:val="en-GB"/>
-        </w:rPr>
-        <w:t>anthropogenic</w:t>
-      </w:r>
-      <w:r>
-        <w:rPr>
-          <w:lang w:val="en-GB"/>
-        </w:rPr>
-        <w:t xml:space="preserve"> environment</w:t>
+        <w:t>One occurrence per grid cell (thinning)</w:t>
       </w:r>
     </w:p>
     <w:p>
@@ -1059,185 +1223,65 @@
         <w:pStyle w:val="Lijstalinea"/>
         <w:numPr>
           <w:ilvl w:val="0"/>
-          <w:numId w:val="2"/>
+          <w:numId w:val="1"/>
         </w:numPr>
         <w:jc w:val="both"/>
         <w:rPr>
           <w:lang w:val="en-GB"/>
         </w:rPr>
       </w:pPr>
-      <w:r>
-        <w:rPr>
-          <w:lang w:val="en-GB"/>
-        </w:rPr>
-        <w:t>Maybe this can be done by checking an issue column for words like garden or something in that way and then again using a logical expression on that column</w:t>
+      <w:commentRangeStart w:id="13"/>
+      <w:commentRangeStart w:id="14"/>
+      <w:r>
+        <w:rPr>
+          <w:lang w:val="en-GB"/>
+        </w:rPr>
+        <w:t xml:space="preserve">At species will only be included for analyses when at least </w:t>
+      </w:r>
+      <w:commentRangeStart w:id="15"/>
+      <w:r>
+        <w:rPr>
+          <w:lang w:val="en-GB"/>
+        </w:rPr>
+        <w:t>30</w:t>
+      </w:r>
+      <w:commentRangeEnd w:id="15"/>
+      <w:r>
+        <w:rPr>
+          <w:rStyle w:val="Verwijzingopmerking"/>
+        </w:rPr>
+        <w:commentReference w:id="15"/>
+      </w:r>
+      <w:r>
+        <w:rPr>
+          <w:lang w:val="en-GB"/>
+        </w:rPr>
+        <w:t xml:space="preserve"> records are available for that species (with if-else relationship)</w:t>
+      </w:r>
+      <w:commentRangeEnd w:id="13"/>
+      <w:r>
+        <w:rPr>
+          <w:rStyle w:val="Verwijzingopmerking"/>
+        </w:rPr>
+        <w:commentReference w:id="13"/>
+      </w:r>
+      <w:commentRangeEnd w:id="14"/>
+      <w:r>
+        <w:rPr>
+          <w:rStyle w:val="Verwijzingopmerking"/>
+        </w:rPr>
+        <w:commentReference w:id="14"/>
       </w:r>
     </w:p>
     <w:p>
       <w:pPr>
         <w:pStyle w:val="Lijstalinea"/>
-        <w:numPr>
-          <w:ilvl w:val="0"/>
-          <w:numId w:val="2"/>
-        </w:numPr>
+        <w:ind w:left="1080"/>
         <w:jc w:val="both"/>
         <w:rPr>
           <w:lang w:val="en-GB"/>
         </w:rPr>
       </w:pPr>
-      <w:r>
-        <w:rPr>
-          <w:lang w:val="en-GB"/>
-        </w:rPr>
-        <w:t>Coordinate clean</w:t>
-      </w:r>
-      <w:bookmarkStart w:id="15" w:name="_GoBack"/>
-      <w:bookmarkEnd w:id="15"/>
-      <w:r>
-        <w:rPr>
-          <w:lang w:val="en-GB"/>
-        </w:rPr>
-        <w:t xml:space="preserve">er also has a function for this one: </w:t>
-      </w:r>
-      <w:proofErr w:type="spellStart"/>
-      <w:r>
-        <w:rPr>
-          <w:highlight w:val="yellow"/>
-          <w:lang w:val="en-GB"/>
-        </w:rPr>
-        <w:t>cc_inst</w:t>
-      </w:r>
-      <w:proofErr w:type="spellEnd"/>
-      <w:r>
-        <w:rPr>
-          <w:highlight w:val="yellow"/>
-          <w:lang w:val="en-GB"/>
-        </w:rPr>
-        <w:t xml:space="preserve"> (botanical gardens)</w:t>
-      </w:r>
-      <w:r>
-        <w:rPr>
-          <w:lang w:val="en-GB"/>
-        </w:rPr>
-        <w:t>. It f</w:t>
-      </w:r>
-      <w:r>
-        <w:rPr>
-          <w:lang w:val="en-GB"/>
-        </w:rPr>
-        <w:t>lag</w:t>
-      </w:r>
-      <w:r>
-        <w:rPr>
-          <w:lang w:val="en-GB"/>
-        </w:rPr>
-        <w:t>s</w:t>
-      </w:r>
-      <w:r>
-        <w:rPr>
-          <w:lang w:val="en-GB"/>
-        </w:rPr>
-        <w:t xml:space="preserve"> records assigned to the location of zoos, botanical gardens, herbaria, universities and museums, based on a global database of </w:t>
-      </w:r>
-      <w:r>
-        <w:rPr>
-          <w:lang w:val="en-GB"/>
-        </w:rPr>
-        <w:t xml:space="preserve"> approximately </w:t>
-      </w:r>
-      <w:r>
-        <w:rPr>
-          <w:lang w:val="en-GB"/>
-        </w:rPr>
-        <w:t xml:space="preserve">10,000 such biodiversity </w:t>
-      </w:r>
-      <w:r>
-        <w:rPr>
-          <w:lang w:val="en-GB"/>
-        </w:rPr>
-        <w:lastRenderedPageBreak/>
-        <w:t>institutions. Coordinates from these locations can be related to data-entry errors, false automated geo-reference or individuals in captivity/horticulture.</w:t>
-      </w:r>
-    </w:p>
-    <w:p>
-      <w:pPr>
-        <w:pStyle w:val="Lijstalinea"/>
-        <w:numPr>
-          <w:ilvl w:val="0"/>
-          <w:numId w:val="2"/>
-        </w:numPr>
-        <w:jc w:val="both"/>
-        <w:rPr>
-          <w:lang w:val="en-GB"/>
-        </w:rPr>
-      </w:pPr>
-      <w:r>
-        <w:rPr>
-          <w:lang w:val="en-GB"/>
-        </w:rPr>
-        <w:t xml:space="preserve">I think this can be incorporated in the botanical garden check by expanding search terms to for </w:t>
-      </w:r>
-      <w:r>
-        <w:rPr>
-          <w:lang w:val="en-GB"/>
-        </w:rPr>
-        <w:t>example “city”</w:t>
-      </w:r>
-      <w:r>
-        <w:rPr>
-          <w:lang w:val="en-GB"/>
-        </w:rPr>
-        <w:t xml:space="preserve"> (but first see if it is possible with Boolean operator)</w:t>
-      </w:r>
-    </w:p>
-    <w:p>
-      <w:pPr>
-        <w:pStyle w:val="Lijstalinea"/>
-        <w:numPr>
-          <w:ilvl w:val="0"/>
-          <w:numId w:val="2"/>
-        </w:numPr>
-        <w:jc w:val="both"/>
-        <w:rPr>
-          <w:lang w:val="en-GB"/>
-        </w:rPr>
-      </w:pPr>
-      <w:proofErr w:type="spellStart"/>
-      <w:r>
-        <w:rPr>
-          <w:lang w:val="en-GB"/>
-        </w:rPr>
-        <w:t>CoordinateCleaner</w:t>
-      </w:r>
-      <w:proofErr w:type="spellEnd"/>
-      <w:r>
-        <w:rPr>
-          <w:lang w:val="en-GB"/>
-        </w:rPr>
-        <w:t xml:space="preserve"> has a function </w:t>
-      </w:r>
-      <w:proofErr w:type="spellStart"/>
-      <w:r>
-        <w:rPr>
-          <w:highlight w:val="yellow"/>
-          <w:lang w:val="en-GB"/>
-        </w:rPr>
-        <w:t>cc_urb</w:t>
-      </w:r>
-      <w:proofErr w:type="spellEnd"/>
-      <w:r>
-        <w:rPr>
-          <w:highlight w:val="yellow"/>
-          <w:lang w:val="en-GB"/>
-        </w:rPr>
-        <w:t xml:space="preserve"> (hyper-anthropogenic environment)</w:t>
-      </w:r>
-      <w:r>
-        <w:rPr>
-          <w:lang w:val="en-GB"/>
-        </w:rPr>
-        <w:t>, which flags records inside urban areas. The question remains what is considered as an urban area for this function?</w:t>
-      </w:r>
     </w:p>
     <w:sectPr>
       <w:pgSz w:w="11906" w:h="16838"/>
@@ -1491,7 +1535,7 @@
       </w:r>
     </w:p>
   </w:comment>
-  <w:comment w:id="6" w:author="Scott William Jarvie" w:date="2018-07-10T09:35:00Z" w:initials="SWJ">
+  <w:comment w:id="6" w:author="Stef Haesen" w:date="2018-07-10T13:02:00Z" w:initials="SH">
     <w:p>
       <w:pPr>
         <w:pStyle w:val="Tekstopmerking"/>
@@ -1509,6 +1553,56 @@
         <w:rPr>
           <w:lang w:val="en-GB"/>
         </w:rPr>
+        <w:t>I think this step can be compared to</w:t>
+      </w:r>
+      <w:r>
+        <w:rPr>
+          <w:lang w:val="en-GB"/>
+        </w:rPr>
+        <w:t xml:space="preserve"> the step from the paper Scott sent me, where is checked whether a species is native to a country or introduced later on. Information about this should be in some of the additional columns when data is extracted. </w:t>
+      </w:r>
+    </w:p>
+  </w:comment>
+  <w:comment w:id="7" w:author="Scott William Jarvie" w:date="2018-07-10T09:39:00Z" w:initials="SWJ">
+    <w:p>
+      <w:pPr>
+        <w:pStyle w:val="Tekstopmerking"/>
+        <w:rPr>
+          <w:lang w:val="en-GB"/>
+        </w:rPr>
+      </w:pPr>
+      <w:r>
+        <w:rPr>
+          <w:rStyle w:val="Verwijzingopmerking"/>
+        </w:rPr>
+        <w:annotationRef/>
+      </w:r>
+      <w:r>
+        <w:rPr>
+          <w:lang w:val="en-GB"/>
+        </w:rPr>
+        <w:t>Maybe we can discuss this later. My understanding is that fossil material, germplasm and literature may not necessarily be in the centre of gravity of each country, much like any other data. I still think it is useful to test for this though</w:t>
+      </w:r>
+    </w:p>
+  </w:comment>
+  <w:comment w:id="9" w:author="Scott William Jarvie" w:date="2018-07-10T09:35:00Z" w:initials="SWJ">
+    <w:p>
+      <w:pPr>
+        <w:pStyle w:val="Tekstopmerking"/>
+        <w:rPr>
+          <w:lang w:val="en-GB"/>
+        </w:rPr>
+      </w:pPr>
+      <w:r>
+        <w:rPr>
+          <w:rStyle w:val="Verwijzingopmerking"/>
+        </w:rPr>
+        <w:annotationRef/>
+      </w:r>
+      <w:r>
+        <w:rPr>
+          <w:lang w:val="en-GB"/>
+        </w:rPr>
         <w:t xml:space="preserve">Yes, this makes sense to me, particularly if you will have lots of locations near sea/lakes. It can be done when it is decided what variables will be used, e.g. are the analyses going to use climatic variables (or other variables) from </w:t>
       </w:r>
       <w:proofErr w:type="spellStart"/>
@@ -1563,7 +1657,7 @@
       </w:r>
     </w:p>
   </w:comment>
-  <w:comment w:id="7" w:author="Stef Haesen" w:date="2018-07-10T13:02:00Z" w:initials="SH">
+  <w:comment w:id="10" w:author="Scott William Jarvie" w:date="2018-07-10T09:38:00Z" w:initials="SWJ">
     <w:p>
       <w:pPr>
         <w:pStyle w:val="Tekstopmerking"/>
@@ -1581,23 +1675,11 @@
         <w:rPr>
           <w:lang w:val="en-GB"/>
         </w:rPr>
-        <w:t>I think this step can be compared to</w:t>
-      </w:r>
-      <w:r>
-        <w:rPr>
-          <w:lang w:val="en-GB"/>
-        </w:rPr>
-        <w:t xml:space="preserve"> the step from the paper Scott sent me, where is checked whether a species is native to a country or introduced later on.</w:t>
-      </w:r>
-      <w:r>
-        <w:rPr>
-          <w:lang w:val="en-GB"/>
-        </w:rPr>
-        <w:t xml:space="preserve"> Information about this should be in some of the additional columns when data is extracted. </w:t>
+        <w:t>This makes sense to me at this stage; we can refine as we go along</w:t>
       </w:r>
     </w:p>
   </w:comment>
-  <w:comment w:id="8" w:author="Scott William Jarvie" w:date="2018-07-10T09:39:00Z" w:initials="SWJ">
+  <w:comment w:id="11" w:author="Stef Haesen" w:date="2018-07-10T13:28:00Z" w:initials="SH">
     <w:p>
       <w:pPr>
         <w:pStyle w:val="Tekstopmerking"/>
@@ -1615,11 +1697,17 @@
         <w:rPr>
           <w:lang w:val="en-GB"/>
         </w:rPr>
-        <w:t>Maybe we can discuss this later. My understanding is that fossil material, germplasm and literature may not necessarily be in the centre of gravity of each country, much like any other data. I still think it is useful to test for this though</w:t>
+        <w:t xml:space="preserve">I think we should first </w:t>
+      </w:r>
+      <w:r>
+        <w:rPr>
+          <w:lang w:val="en-GB"/>
+        </w:rPr>
+        <w:t>decide on the climatic data before considering these criteria. Same is valid for point 6.</w:t>
       </w:r>
     </w:p>
   </w:comment>
-  <w:comment w:id="9" w:author="Scott William Jarvie" w:date="2018-07-10T09:38:00Z" w:initials="SWJ">
+  <w:comment w:id="12" w:author="Stef Haesen" w:date="2018-07-18T14:16:00Z" w:initials="SH">
     <w:p>
       <w:pPr>
         <w:pStyle w:val="Tekstopmerking"/>
@@ -1637,11 +1725,31 @@
         <w:rPr>
           <w:lang w:val="en-GB"/>
         </w:rPr>
-        <w:t>This makes sense to me at this stage; we can refine as we go along</w:t>
+        <w:t>So we decided to use clima</w:t>
+      </w:r>
+      <w:r>
+        <w:rPr>
+          <w:lang w:val="en-GB"/>
+        </w:rPr>
+        <w:t xml:space="preserve">tic data from </w:t>
+      </w:r>
+      <w:proofErr w:type="spellStart"/>
+      <w:r>
+        <w:rPr>
+          <w:lang w:val="en-GB"/>
+        </w:rPr>
+        <w:t>WorldClim</w:t>
+      </w:r>
+      <w:proofErr w:type="spellEnd"/>
+      <w:r>
+        <w:rPr>
+          <w:lang w:val="en-GB"/>
+        </w:rPr>
+        <w:t xml:space="preserve"> with a resolution of 1km? We can later change this to the data which is available back in Belgium.</w:t>
       </w:r>
     </w:p>
   </w:comment>
-  <w:comment w:id="12" w:author="Stef Haesen" w:date="2018-07-18T14:14:00Z" w:initials="SH">
+  <w:comment w:id="15" w:author="Stef Haesen" w:date="2018-07-18T14:14:00Z" w:initials="SH">
     <w:p>
       <w:pPr>
         <w:pStyle w:val="Tekstopmerking"/>
@@ -1711,7 +1819,7 @@
       </w:r>
     </w:p>
   </w:comment>
-  <w:comment w:id="10" w:author="Scott William Jarvie" w:date="2018-07-10T09:44:00Z" w:initials="SWJ">
+  <w:comment w:id="13" w:author="Scott William Jarvie" w:date="2018-07-10T09:44:00Z" w:initials="SWJ">
     <w:p>
       <w:pPr>
         <w:pStyle w:val="Tekstopmerking"/>
@@ -1733,7 +1841,7 @@
       </w:r>
     </w:p>
   </w:comment>
-  <w:comment w:id="11" w:author="Stef Haesen" w:date="2018-07-10T13:36:00Z" w:initials="SH">
+  <w:comment w:id="14" w:author="Stef Haesen" w:date="2018-07-10T13:36:00Z" w:initials="SH">
     <w:p>
       <w:pPr>
         <w:pStyle w:val="Tekstopmerking"/>
@@ -1758,76 +1866,6 @@
           <w:lang w:val="en-GB"/>
         </w:rPr>
         <w:t>e don’t lose too much of our rare species in the analysis.</w:t>
-      </w:r>
-    </w:p>
-  </w:comment>
-  <w:comment w:id="13" w:author="Stef Haesen" w:date="2018-07-10T13:28:00Z" w:initials="SH">
-    <w:p>
-      <w:pPr>
-        <w:pStyle w:val="Tekstopmerking"/>
-        <w:rPr>
-          <w:lang w:val="en-GB"/>
-        </w:rPr>
-      </w:pPr>
-      <w:r>
-        <w:rPr>
-          <w:rStyle w:val="Verwijzingopmerking"/>
-        </w:rPr>
-        <w:annotationRef/>
-      </w:r>
-      <w:r>
-        <w:rPr>
-          <w:lang w:val="en-GB"/>
-        </w:rPr>
-        <w:t xml:space="preserve">I think we should first </w:t>
-      </w:r>
-      <w:r>
-        <w:rPr>
-          <w:lang w:val="en-GB"/>
-        </w:rPr>
-        <w:t>decide on the climatic data before considering these criteria. Same is valid for point 6.</w:t>
-      </w:r>
-    </w:p>
-  </w:comment>
-  <w:comment w:id="14" w:author="Stef Haesen" w:date="2018-07-18T14:16:00Z" w:initials="SH">
-    <w:p>
-      <w:pPr>
-        <w:pStyle w:val="Tekstopmerking"/>
-        <w:rPr>
-          <w:lang w:val="en-GB"/>
-        </w:rPr>
-      </w:pPr>
-      <w:r>
-        <w:rPr>
-          <w:rStyle w:val="Verwijzingopmerking"/>
-        </w:rPr>
-        <w:annotationRef/>
-      </w:r>
-      <w:r>
-        <w:rPr>
-          <w:lang w:val="en-GB"/>
-        </w:rPr>
-        <w:t>So we decided to use clima</w:t>
-      </w:r>
-      <w:r>
-        <w:rPr>
-          <w:lang w:val="en-GB"/>
-        </w:rPr>
-        <w:t xml:space="preserve">tic data from </w:t>
-      </w:r>
-      <w:proofErr w:type="spellStart"/>
-      <w:r>
-        <w:rPr>
-          <w:lang w:val="en-GB"/>
-        </w:rPr>
-        <w:t>WorldClim</w:t>
-      </w:r>
-      <w:proofErr w:type="spellEnd"/>
-      <w:r>
-        <w:rPr>
-          <w:lang w:val="en-GB"/>
-        </w:rPr>
-        <w:t xml:space="preserve"> with a resolution of 1km? We can later change this to the data which is available back in Belgium.</w:t>
       </w:r>
     </w:p>
   </w:comment>
@@ -1842,15 +1880,15 @@
   <w15:commentEx w15:paraId="76F0EE0D" w15:done="0"/>
   <w15:commentEx w15:paraId="312EB2CF" w15:done="0"/>
   <w15:commentEx w15:paraId="3C8DDAC4" w15:done="0"/>
+  <w15:commentEx w15:paraId="12A31696" w15:done="0"/>
+  <w15:commentEx w15:paraId="15A63D6E" w15:done="0"/>
   <w15:commentEx w15:paraId="731034EE" w15:done="0"/>
-  <w15:commentEx w15:paraId="14084BEE" w15:done="0"/>
-  <w15:commentEx w15:paraId="6C127FE0" w15:done="0"/>
   <w15:commentEx w15:paraId="46C30FA5" w15:done="0"/>
-  <w15:commentEx w15:paraId="08AE2B7B" w15:done="0"/>
-  <w15:commentEx w15:paraId="33FB86AB" w15:done="0"/>
-  <w15:commentEx w15:paraId="44F56BD0" w15:paraIdParent="33FB86AB" w15:done="0"/>
   <w15:commentEx w15:paraId="0AC13576" w15:done="0"/>
   <w15:commentEx w15:paraId="5A3858F9" w15:done="0"/>
+  <w15:commentEx w15:paraId="7B78F831" w15:done="0"/>
+  <w15:commentEx w15:paraId="6AD658C6" w15:done="0"/>
+  <w15:commentEx w15:paraId="3C189034" w15:paraIdParent="6AD658C6" w15:done="0"/>
 </w15:commentsEx>
 </file>
 
@@ -1862,15 +1900,15 @@
   <w16cid:commentId w16cid:paraId="76F0EE0D" w16cid:durableId="1EEF27B0"/>
   <w16cid:commentId w16cid:paraId="312EB2CF" w16cid:durableId="1EF9C958"/>
   <w16cid:commentId w16cid:paraId="3C8DDAC4" w16cid:durableId="1EEF1FD7"/>
+  <w16cid:commentId w16cid:paraId="12A31696" w16cid:durableId="1EEF2CE7"/>
+  <w16cid:commentId w16cid:paraId="15A63D6E" w16cid:durableId="1EEF1FD6"/>
   <w16cid:commentId w16cid:paraId="731034EE" w16cid:durableId="1EEF1FD4"/>
-  <w16cid:commentId w16cid:paraId="14084BEE" w16cid:durableId="1EEF2CE7"/>
-  <w16cid:commentId w16cid:paraId="6C127FE0" w16cid:durableId="1EEF1FD6"/>
   <w16cid:commentId w16cid:paraId="46C30FA5" w16cid:durableId="1EEF1FD5"/>
-  <w16cid:commentId w16cid:paraId="08AE2B7B" w16cid:durableId="1EF9C9A9"/>
-  <w16cid:commentId w16cid:paraId="33FB86AB" w16cid:durableId="1EEF1FD9"/>
-  <w16cid:commentId w16cid:paraId="44F56BD0" w16cid:durableId="1EEF34CD"/>
   <w16cid:commentId w16cid:paraId="0AC13576" w16cid:durableId="1EEF32E2"/>
   <w16cid:commentId w16cid:paraId="5A3858F9" w16cid:durableId="1EF9CA54"/>
+  <w16cid:commentId w16cid:paraId="7B78F831" w16cid:durableId="1EF9C9A9"/>
+  <w16cid:commentId w16cid:paraId="6AD658C6" w16cid:durableId="1EEF1FD9"/>
+  <w16cid:commentId w16cid:paraId="3C189034" w16cid:durableId="1EEF34CD"/>
 </w16cid:commentsIds>
 </file>
 
@@ -3415,7 +3453,7 @@
 </file>
 
 <file path=customXml/itemProps1.xml><?xml version="1.0" encoding="utf-8"?>
-<ds:datastoreItem xmlns:ds="http://schemas.openxmlformats.org/officeDocument/2006/customXml" ds:itemID="{AB948CE4-D78C-4747-9821-055AE3C84539}">
+<ds:datastoreItem xmlns:ds="http://schemas.openxmlformats.org/officeDocument/2006/customXml" ds:itemID="{2ECAE167-ED89-4858-BF9E-09B971DE8337}">
   <ds:schemaRefs>
     <ds:schemaRef ds:uri="http://schemas.openxmlformats.org/officeDocument/2006/bibliography"/>
   </ds:schemaRefs>

</xml_diff>